<commit_message>
port to Jan 21, 2023 lightning build
</commit_message>
<xml_diff>
--- a/Documentation/Zombies.docx
+++ b/Documentation/Zombies.docx
@@ -41,15 +41,7 @@
           <w:sz w:val="36"/>
           <w:szCs w:val="36"/>
         </w:rPr>
-        <w:t>Super Ultra Incredible Chad Man Guy</w:t>
-      </w:r>
-      <w:r>
-        <w:rPr>
-          <w:rFonts w:ascii="Arial" w:hAnsi="Arial" w:cs="Arial"/>
-          <w:sz w:val="36"/>
-          <w:szCs w:val="36"/>
-        </w:rPr>
-        <w:t>™.</w:t>
+        <w:t>Super Ultra Incredible Chad Man Guy™.</w:t>
       </w:r>
     </w:p>
     <w:p>
@@ -453,6 +445,12 @@
           <w:rFonts w:ascii="Arial" w:hAnsi="Arial" w:cs="Arial"/>
         </w:rPr>
         <w:t>One spinny lass whose regret at her future leads to her zombified corpse rotating at centrifugal speed, and I need to think more about this one.</w:t>
+      </w:r>
+      <w:r>
+        <w:rPr>
+          <w:rFonts w:ascii="Arial" w:hAnsi="Arial" w:cs="Arial"/>
+        </w:rPr>
+        <w:t xml:space="preserve"> This one turns humans into mincemeat like a spinning top gone wrong.</w:t>
       </w:r>
     </w:p>
     <w:p>

</xml_diff>